<commit_message>
UC1 Registrer bruker tabell
Da har jeg fjernet de andre urelevante tabellene men "Registrer bruker" står igjen.
</commit_message>
<xml_diff>
--- a/Tabeller/UseCase Beskrivelser.docx
+++ b/Tabeller/UseCase Beskrivelser.docx
@@ -380,703 +380,6 @@
         <w:t xml:space="preserve">   </w:t>
       </w:r>
     </w:p>
-    <w:p/>
-    <w:tbl>
-      <w:tblPr>
-        <w:tblStyle w:val="Tabellrutenett"/>
-        <w:tblW w:w="0" w:type="auto"/>
-        <w:tblLook w:val="04A0" w:firstRow="1" w:lastRow="0" w:firstColumn="1" w:lastColumn="0" w:noHBand="0" w:noVBand="1"/>
-      </w:tblPr>
-      <w:tblGrid>
-        <w:gridCol w:w="4531"/>
-        <w:gridCol w:w="4531"/>
-      </w:tblGrid>
-      <w:tr>
-        <w:tc>
-          <w:tcPr>
-            <w:tcW w:w="4531" w:type="dxa"/>
-          </w:tcPr>
-          <w:p>
-            <w:pPr>
-              <w:rPr>
-                <w:b/>
-                <w:bCs/>
-              </w:rPr>
-            </w:pPr>
-            <w:r>
-              <w:rPr>
-                <w:b/>
-                <w:bCs/>
-              </w:rPr>
-              <w:t>UC2 Bestille Brøyting</w:t>
-            </w:r>
-          </w:p>
-        </w:tc>
-        <w:tc>
-          <w:tcPr>
-            <w:tcW w:w="4531" w:type="dxa"/>
-          </w:tcPr>
-          <w:p>
-            <w:pPr>
-              <w:rPr>
-                <w:b/>
-                <w:bCs/>
-              </w:rPr>
-            </w:pPr>
-          </w:p>
-        </w:tc>
-      </w:tr>
-      <w:tr>
-        <w:tc>
-          <w:tcPr>
-            <w:tcW w:w="4531" w:type="dxa"/>
-          </w:tcPr>
-          <w:p>
-            <w:r>
-              <w:t>Aktør</w:t>
-            </w:r>
-          </w:p>
-        </w:tc>
-        <w:tc>
-          <w:tcPr>
-            <w:tcW w:w="4531" w:type="dxa"/>
-          </w:tcPr>
-          <w:p>
-            <w:r>
-              <w:t>Hytteeier</w:t>
-            </w:r>
-          </w:p>
-        </w:tc>
-      </w:tr>
-      <w:tr>
-        <w:tc>
-          <w:tcPr>
-            <w:tcW w:w="4531" w:type="dxa"/>
-          </w:tcPr>
-          <w:p>
-            <w:r>
-              <w:t>Andre Aktører</w:t>
-            </w:r>
-          </w:p>
-        </w:tc>
-        <w:tc>
-          <w:tcPr>
-            <w:tcW w:w="4531" w:type="dxa"/>
-          </w:tcPr>
-          <w:p>
-            <w:r>
-              <w:t>Brøytemannskap, System (Backend)</w:t>
-            </w:r>
-          </w:p>
-        </w:tc>
-      </w:tr>
-      <w:tr>
-        <w:tc>
-          <w:tcPr>
-            <w:tcW w:w="4531" w:type="dxa"/>
-          </w:tcPr>
-          <w:p>
-            <w:r>
-              <w:t>Forutsetninger</w:t>
-            </w:r>
-          </w:p>
-        </w:tc>
-        <w:tc>
-          <w:tcPr>
-            <w:tcW w:w="4531" w:type="dxa"/>
-          </w:tcPr>
-          <w:p>
-            <w:r>
-              <w:t>Hytteeieren er registrert og logget inn HytteApp</w:t>
-            </w:r>
-          </w:p>
-        </w:tc>
-      </w:tr>
-      <w:tr>
-        <w:tc>
-          <w:tcPr>
-            <w:tcW w:w="4531" w:type="dxa"/>
-          </w:tcPr>
-          <w:p>
-            <w:r>
-              <w:t>Hovedflyt</w:t>
-            </w:r>
-          </w:p>
-        </w:tc>
-        <w:tc>
-          <w:tcPr>
-            <w:tcW w:w="4531" w:type="dxa"/>
-          </w:tcPr>
-          <w:p>
-            <w:r>
-              <w:t>-</w:t>
-            </w:r>
-            <w:r>
-              <w:t>Hytteeieren velger "Bestill brøyting" fra hovedmenyen</w:t>
-            </w:r>
-          </w:p>
-          <w:p/>
-          <w:p>
-            <w:r>
-              <w:t>-</w:t>
-            </w:r>
-            <w:r>
-              <w:t>Hytteeieren angir ønsket dato og tidspunkt for brøyting, samt spesifiserer hytteadresse</w:t>
-            </w:r>
-          </w:p>
-          <w:p/>
-          <w:p>
-            <w:r>
-              <w:t>-</w:t>
-            </w:r>
-            <w:r>
-              <w:t xml:space="preserve"> Hytteeieren bekrefter og sender bestillingen</w:t>
-            </w:r>
-          </w:p>
-          <w:p/>
-          <w:p>
-            <w:r>
-              <w:t>-</w:t>
-            </w:r>
-            <w:r>
-              <w:t xml:space="preserve">Systemet validerer informasjonen og finner tilgjengelig brøytemannskap. </w:t>
-            </w:r>
-          </w:p>
-          <w:p/>
-          <w:p>
-            <w:r>
-              <w:t>-</w:t>
-            </w:r>
-            <w:r>
-              <w:t>Brøytemannskapet mottar og aksepterer oppdraget</w:t>
-            </w:r>
-          </w:p>
-          <w:p/>
-          <w:p>
-            <w:pPr>
-              <w:rPr>
-                <w:b/>
-                <w:bCs/>
-              </w:rPr>
-            </w:pPr>
-            <w:r>
-              <w:t>-</w:t>
-            </w:r>
-            <w:r>
-              <w:t>Systemet sender bekreftelse til hytteeieren om at brøyting er planlagt.</w:t>
-            </w:r>
-          </w:p>
-        </w:tc>
-      </w:tr>
-      <w:tr>
-        <w:tc>
-          <w:tcPr>
-            <w:tcW w:w="4531" w:type="dxa"/>
-          </w:tcPr>
-          <w:p>
-            <w:r>
-              <w:t>Altern</w:t>
-            </w:r>
-            <w:r>
-              <w:t xml:space="preserve">ativ </w:t>
-            </w:r>
-            <w:r>
-              <w:t>flyt</w:t>
-            </w:r>
-          </w:p>
-        </w:tc>
-        <w:tc>
-          <w:tcPr>
-            <w:tcW w:w="4531" w:type="dxa"/>
-          </w:tcPr>
-          <w:p>
-            <w:r>
-              <w:t>-</w:t>
-            </w:r>
-            <w:r>
-              <w:t xml:space="preserve"> Ingen tilgjengelig brøytemannskap: </w:t>
-            </w:r>
-          </w:p>
-          <w:p/>
-          <w:p>
-            <w:r>
-              <w:t>-</w:t>
-            </w:r>
-            <w:r>
-              <w:t>Systemet informerer hytteeieren om at ingen er tilgjengelige og foreslår alternativ dato</w:t>
-            </w:r>
-          </w:p>
-          <w:p/>
-          <w:p>
-            <w:r>
-              <w:t>-</w:t>
-            </w:r>
-            <w:r>
-              <w:t>Ugyldig adresse oppgitt:</w:t>
-            </w:r>
-          </w:p>
-          <w:p/>
-          <w:p>
-            <w:r>
-              <w:t>-</w:t>
-            </w:r>
-            <w:r>
-              <w:t>Systemet varsler hytteeieren og ber om korreksjon.</w:t>
-            </w:r>
-          </w:p>
-        </w:tc>
-      </w:tr>
-      <w:tr>
-        <w:tc>
-          <w:tcPr>
-            <w:tcW w:w="4531" w:type="dxa"/>
-          </w:tcPr>
-          <w:p>
-            <w:r>
-              <w:t>Resultat</w:t>
-            </w:r>
-          </w:p>
-        </w:tc>
-        <w:tc>
-          <w:tcPr>
-            <w:tcW w:w="4531" w:type="dxa"/>
-          </w:tcPr>
-          <w:p>
-            <w:r>
-              <w:t>Brøyting er planlagt og både hytteeieren og brøytemannskapet har mottatt bekreftelse</w:t>
-            </w:r>
-          </w:p>
-        </w:tc>
-      </w:tr>
-      <w:tr>
-        <w:tc>
-          <w:tcPr>
-            <w:tcW w:w="4531" w:type="dxa"/>
-          </w:tcPr>
-          <w:p>
-            <w:r>
-              <w:lastRenderedPageBreak/>
-              <w:t>Spesielle krav</w:t>
-            </w:r>
-          </w:p>
-        </w:tc>
-        <w:tc>
-          <w:tcPr>
-            <w:tcW w:w="4531" w:type="dxa"/>
-          </w:tcPr>
-          <w:p>
-            <w:r>
-              <w:t>Systemet må kunne håndtere samtidige bestillinger og konflikter i tidsplanlegging</w:t>
-            </w:r>
-          </w:p>
-        </w:tc>
-      </w:tr>
-      <w:tr>
-        <w:tc>
-          <w:tcPr>
-            <w:tcW w:w="4531" w:type="dxa"/>
-          </w:tcPr>
-          <w:p>
-            <w:r>
-              <w:t>Frekvens</w:t>
-            </w:r>
-          </w:p>
-        </w:tc>
-        <w:tc>
-          <w:tcPr>
-            <w:tcW w:w="4531" w:type="dxa"/>
-          </w:tcPr>
-          <w:p>
-            <w:r>
-              <w:t>Kan variere avhengig av sesong og værforhold</w:t>
-            </w:r>
-          </w:p>
-        </w:tc>
-      </w:tr>
-    </w:tbl>
-    <w:p/>
-    <w:p/>
-    <w:p/>
-    <w:p/>
-    <w:p/>
-    <w:p/>
-    <w:p/>
-    <w:p>
-      <w:pPr>
-        <w:rPr>
-          <w:b/>
-          <w:bCs/>
-        </w:rPr>
-      </w:pPr>
-    </w:p>
-    <w:tbl>
-      <w:tblPr>
-        <w:tblStyle w:val="Tabellrutenett"/>
-        <w:tblW w:w="0" w:type="auto"/>
-        <w:tblLook w:val="04A0" w:firstRow="1" w:lastRow="0" w:firstColumn="1" w:lastColumn="0" w:noHBand="0" w:noVBand="1"/>
-      </w:tblPr>
-      <w:tblGrid>
-        <w:gridCol w:w="2547"/>
-        <w:gridCol w:w="6515"/>
-      </w:tblGrid>
-      <w:tr>
-        <w:trPr>
-          <w:trHeight w:val="1050"/>
-        </w:trPr>
-        <w:tc>
-          <w:tcPr>
-            <w:tcW w:w="2547" w:type="dxa"/>
-          </w:tcPr>
-          <w:p>
-            <w:pPr>
-              <w:rPr>
-                <w:b/>
-                <w:bCs/>
-              </w:rPr>
-            </w:pPr>
-            <w:r>
-              <w:rPr>
-                <w:b/>
-                <w:bCs/>
-              </w:rPr>
-              <w:t xml:space="preserve">UC3 Motta og behandle brøyteforespørsel </w:t>
-            </w:r>
-          </w:p>
-        </w:tc>
-        <w:tc>
-          <w:tcPr>
-            <w:tcW w:w="6515" w:type="dxa"/>
-          </w:tcPr>
-          <w:p>
-            <w:pPr>
-              <w:rPr>
-                <w:b/>
-                <w:bCs/>
-              </w:rPr>
-            </w:pPr>
-          </w:p>
-        </w:tc>
-      </w:tr>
-      <w:tr>
-        <w:trPr>
-          <w:trHeight w:val="697"/>
-        </w:trPr>
-        <w:tc>
-          <w:tcPr>
-            <w:tcW w:w="2547" w:type="dxa"/>
-          </w:tcPr>
-          <w:p>
-            <w:r>
-              <w:rPr>
-                <w:b/>
-                <w:bCs/>
-              </w:rPr>
-              <w:t xml:space="preserve"> </w:t>
-            </w:r>
-            <w:r>
-              <w:t>Aktør</w:t>
-            </w:r>
-          </w:p>
-        </w:tc>
-        <w:tc>
-          <w:tcPr>
-            <w:tcW w:w="6515" w:type="dxa"/>
-          </w:tcPr>
-          <w:p>
-            <w:r>
-              <w:t>Brøytemannskap</w:t>
-            </w:r>
-          </w:p>
-        </w:tc>
-      </w:tr>
-      <w:tr>
-        <w:trPr>
-          <w:trHeight w:val="694"/>
-        </w:trPr>
-        <w:tc>
-          <w:tcPr>
-            <w:tcW w:w="2547" w:type="dxa"/>
-          </w:tcPr>
-          <w:p>
-            <w:r>
-              <w:t xml:space="preserve">Andre Aktører </w:t>
-            </w:r>
-          </w:p>
-        </w:tc>
-        <w:tc>
-          <w:tcPr>
-            <w:tcW w:w="6515" w:type="dxa"/>
-          </w:tcPr>
-          <w:p>
-            <w:r>
-              <w:t>System (Backend), Hytteeier</w:t>
-            </w:r>
-          </w:p>
-        </w:tc>
-      </w:tr>
-      <w:tr>
-        <w:trPr>
-          <w:trHeight w:val="987"/>
-        </w:trPr>
-        <w:tc>
-          <w:tcPr>
-            <w:tcW w:w="2547" w:type="dxa"/>
-          </w:tcPr>
-          <w:p>
-            <w:r>
-              <w:t xml:space="preserve">Forutsetninger </w:t>
-            </w:r>
-          </w:p>
-        </w:tc>
-        <w:tc>
-          <w:tcPr>
-            <w:tcW w:w="6515" w:type="dxa"/>
-          </w:tcPr>
-          <w:p>
-            <w:r>
-              <w:t>Brøytemannskapet har tilgang til HytteApp og er logget inn. Det finnes en aktiv brøyteforespørsel fra en hytteeier</w:t>
-            </w:r>
-          </w:p>
-        </w:tc>
-      </w:tr>
-      <w:tr>
-        <w:trPr>
-          <w:trHeight w:val="2971"/>
-        </w:trPr>
-        <w:tc>
-          <w:tcPr>
-            <w:tcW w:w="2547" w:type="dxa"/>
-          </w:tcPr>
-          <w:p>
-            <w:r>
-              <w:t>Hovedflyt</w:t>
-            </w:r>
-          </w:p>
-        </w:tc>
-        <w:tc>
-          <w:tcPr>
-            <w:tcW w:w="6515" w:type="dxa"/>
-          </w:tcPr>
-          <w:p>
-            <w:r>
-              <w:t xml:space="preserve">-Brøytemannskapet mottar en ny forespørsel via appen </w:t>
-            </w:r>
-          </w:p>
-          <w:p>
-            <w:r>
-              <w:t>- BM gjennomgår forespørselsdetaljer</w:t>
-            </w:r>
-          </w:p>
-          <w:p>
-            <w:r>
-              <w:t xml:space="preserve">-BM </w:t>
-            </w:r>
-            <w:r>
-              <w:t>aksepterer forespørselen og planlegger utførelsen.</w:t>
-            </w:r>
-          </w:p>
-          <w:p>
-            <w:r>
-              <w:t xml:space="preserve">- </w:t>
-            </w:r>
-            <w:r>
-              <w:t>Systemet oppdaterer hytteeieren om at forespørselen er akseptert og gir et estimert tidspunkt for utførelsen</w:t>
-            </w:r>
-          </w:p>
-          <w:p>
-            <w:r>
-              <w:t xml:space="preserve">-BM </w:t>
-            </w:r>
-            <w:r>
-              <w:t>Brøytemannskapet utfører brøytingen som forespurt</w:t>
-            </w:r>
-          </w:p>
-          <w:p>
-            <w:r>
-              <w:t>-</w:t>
-            </w:r>
-            <w:r>
-              <w:t xml:space="preserve"> Etter utført oppdrag oppdaterer brøytemannskapet oppdragsstatus i appen som fullført</w:t>
-            </w:r>
-          </w:p>
-          <w:p>
-            <w:r>
-              <w:t xml:space="preserve">- </w:t>
-            </w:r>
-            <w:r>
-              <w:t>Systemet sender en bekreftelse på fullført oppdrag til hytteeieren.</w:t>
-            </w:r>
-          </w:p>
-          <w:p/>
-        </w:tc>
-      </w:tr>
-      <w:tr>
-        <w:trPr>
-          <w:trHeight w:val="2262"/>
-        </w:trPr>
-        <w:tc>
-          <w:tcPr>
-            <w:tcW w:w="2547" w:type="dxa"/>
-          </w:tcPr>
-          <w:p>
-            <w:r>
-              <w:lastRenderedPageBreak/>
-              <w:t>Alternativ Flyt</w:t>
-            </w:r>
-          </w:p>
-        </w:tc>
-        <w:tc>
-          <w:tcPr>
-            <w:tcW w:w="6515" w:type="dxa"/>
-          </w:tcPr>
-          <w:p>
-            <w:r>
-              <w:t xml:space="preserve">- </w:t>
-            </w:r>
-            <w:r>
-              <w:t>B</w:t>
-            </w:r>
-            <w:r>
-              <w:t>M</w:t>
-            </w:r>
-            <w:r>
-              <w:t xml:space="preserve"> er ikke tilgjengelig eller kan ikke akseptere forespørselen</w:t>
-            </w:r>
-          </w:p>
-          <w:p>
-            <w:r>
-              <w:t>- BM</w:t>
-            </w:r>
-            <w:r>
-              <w:t xml:space="preserve"> avviser forespørselen</w:t>
-            </w:r>
-          </w:p>
-          <w:p>
-            <w:r>
-              <w:t xml:space="preserve">- </w:t>
-            </w:r>
-            <w:r>
-              <w:t>Systemet informerer hytteeieren om at forespørselen må omplasseres</w:t>
-            </w:r>
-          </w:p>
-          <w:p>
-            <w:r>
-              <w:t xml:space="preserve">- </w:t>
-            </w:r>
-            <w:r>
-              <w:t>Vanskelige veiforhold eller uforutsette hendelser forsinkelser oppdraget</w:t>
-            </w:r>
-          </w:p>
-          <w:p>
-            <w:r>
-              <w:t xml:space="preserve">- </w:t>
-            </w:r>
-            <w:r>
-              <w:t>B</w:t>
-            </w:r>
-            <w:r>
-              <w:t>M</w:t>
-            </w:r>
-            <w:r>
-              <w:t xml:space="preserve"> informerer systemet om forsinkelsen</w:t>
-            </w:r>
-          </w:p>
-          <w:p>
-            <w:r>
-              <w:t xml:space="preserve">- </w:t>
-            </w:r>
-            <w:r>
-              <w:t>Systemet oppdaterer hytteeieren med nytt estimert tidspunkt</w:t>
-            </w:r>
-          </w:p>
-        </w:tc>
-      </w:tr>
-      <w:tr>
-        <w:trPr>
-          <w:trHeight w:val="841"/>
-        </w:trPr>
-        <w:tc>
-          <w:tcPr>
-            <w:tcW w:w="2547" w:type="dxa"/>
-          </w:tcPr>
-          <w:p>
-            <w:r>
-              <w:t>Resultat</w:t>
-            </w:r>
-          </w:p>
-        </w:tc>
-        <w:tc>
-          <w:tcPr>
-            <w:tcW w:w="6515" w:type="dxa"/>
-          </w:tcPr>
-          <w:p>
-            <w:r>
-              <w:t>Oppdraget er fullført, og både hytteeier og brøytemannskap har oppdatert status i systemet</w:t>
-            </w:r>
-          </w:p>
-        </w:tc>
-      </w:tr>
-      <w:tr>
-        <w:trPr>
-          <w:trHeight w:val="1357"/>
-        </w:trPr>
-        <w:tc>
-          <w:tcPr>
-            <w:tcW w:w="2547" w:type="dxa"/>
-          </w:tcPr>
-          <w:p>
-            <w:r>
-              <w:t xml:space="preserve">Spesielle krav </w:t>
-            </w:r>
-          </w:p>
-        </w:tc>
-        <w:tc>
-          <w:tcPr>
-            <w:tcW w:w="6515" w:type="dxa"/>
-          </w:tcPr>
-          <w:p>
-            <w:r>
-              <w:t>Systemet må kunne sende påminnelser og statusoppdateringer til både hytteeier og brøytemannskapet</w:t>
-            </w:r>
-          </w:p>
-        </w:tc>
-      </w:tr>
-      <w:tr>
-        <w:trPr>
-          <w:trHeight w:val="611"/>
-        </w:trPr>
-        <w:tc>
-          <w:tcPr>
-            <w:tcW w:w="2547" w:type="dxa"/>
-          </w:tcPr>
-          <w:p>
-            <w:r>
-              <w:t>Frekvens</w:t>
-            </w:r>
-          </w:p>
-        </w:tc>
-        <w:tc>
-          <w:tcPr>
-            <w:tcW w:w="6515" w:type="dxa"/>
-          </w:tcPr>
-          <w:p>
-            <w:r>
-              <w:t>Avhenger av antall brøyteforespørsler og sesong</w:t>
-            </w:r>
-          </w:p>
-        </w:tc>
-      </w:tr>
-    </w:tbl>
-    <w:p>
-      <w:pPr>
-        <w:rPr>
-          <w:b/>
-          <w:bCs/>
-        </w:rPr>
-      </w:pPr>
-    </w:p>
-    <w:p/>
-    <w:p/>
     <w:p/>
     <w:p/>
     <w:p/>

</xml_diff>